<commit_message>
mom-baby-link with jax data completed
</commit_message>
<xml_diff>
--- a/documents/datadictionary/jax_cohort/list_of_18_cohorts_dledits.docx
+++ b/documents/datadictionary/jax_cohort/list_of_18_cohorts_dledits.docx
@@ -36,6 +36,36 @@
         </w:rPr>
         <w:t>baby_mom_at_birth.csv</w:t>
       </w:r>
+      <w:r>
+        <w:rPr>
+          <w:rFonts w:ascii="Arial" w:hAnsi="Arial" w:cs="Arial"/>
+        </w:rPr>
+        <w:t xml:space="preserve"> </w:t>
+      </w:r>
+      <w:r>
+        <w:rPr>
+          <w:rFonts w:ascii="Arial" w:hAnsi="Arial" w:cs="Arial"/>
+        </w:rPr>
+        <w:sym w:font="Wingdings" w:char="F0E0"/>
+      </w:r>
+      <w:r>
+        <w:rPr>
+          <w:rFonts w:ascii="Arial" w:hAnsi="Arial" w:cs="Arial"/>
+        </w:rPr>
+        <w:t xml:space="preserve"> missing insurance (</w:t>
+      </w:r>
+      <w:r>
+        <w:rPr>
+          <w:rFonts w:ascii="Arial" w:hAnsi="Arial" w:cs="Arial"/>
+        </w:rPr>
+        <w:t>baby_mom_at_birth_with_payer</w:t>
+      </w:r>
+      <w:r>
+        <w:rPr>
+          <w:rFonts w:ascii="Arial" w:hAnsi="Arial" w:cs="Arial"/>
+        </w:rPr>
+        <w:t>.csv)</w:t>
+      </w:r>
     </w:p>
     <w:p>
       <w:pPr>
@@ -382,13 +412,7 @@
         <w:rPr>
           <w:rFonts w:ascii="Arial" w:hAnsi="Arial" w:cs="Arial"/>
         </w:rPr>
-        <w:t>mom_notes_at_delivery</w:t>
-      </w:r>
-      <w:r>
-        <w:rPr>
-          <w:rFonts w:ascii="Arial" w:hAnsi="Arial" w:cs="Arial"/>
-        </w:rPr>
-        <w:t>.csv</w:t>
+        <w:t>mom_notes_at_delivery.csv</w:t>
       </w:r>
     </w:p>
     <w:p>
@@ -406,13 +430,7 @@
         <w:rPr>
           <w:rFonts w:ascii="Arial" w:hAnsi="Arial" w:cs="Arial"/>
         </w:rPr>
-        <w:t>postnatal_baby_metadata</w:t>
-      </w:r>
-      <w:r>
-        <w:rPr>
-          <w:rFonts w:ascii="Arial" w:hAnsi="Arial" w:cs="Arial"/>
-        </w:rPr>
-        <w:t>.csv</w:t>
+        <w:t>postnatal_baby_metadata.csv</w:t>
       </w:r>
     </w:p>
     <w:p>
@@ -430,13 +448,7 @@
         <w:rPr>
           <w:rFonts w:ascii="Arial" w:hAnsi="Arial" w:cs="Arial"/>
         </w:rPr>
-        <w:t>postnatal_mom_metadata</w:t>
-      </w:r>
-      <w:r>
-        <w:rPr>
-          <w:rFonts w:ascii="Arial" w:hAnsi="Arial" w:cs="Arial"/>
-        </w:rPr>
-        <w:t>.csv</w:t>
+        <w:t>postnatal_mom_metadata.csv</w:t>
       </w:r>
     </w:p>
     <w:p>
@@ -454,13 +466,7 @@
         <w:rPr>
           <w:rFonts w:ascii="Arial" w:hAnsi="Arial" w:cs="Arial"/>
         </w:rPr>
-        <w:t>mom_notes_prenatal_visit</w:t>
-      </w:r>
-      <w:r>
-        <w:rPr>
-          <w:rFonts w:ascii="Arial" w:hAnsi="Arial" w:cs="Arial"/>
-        </w:rPr>
-        <w:t>.csv</w:t>
+        <w:t>mom_notes_prenatal_visit.csv</w:t>
       </w:r>
     </w:p>
     <w:p>
@@ -478,13 +484,7 @@
         <w:rPr>
           <w:rFonts w:ascii="Arial" w:hAnsi="Arial" w:cs="Arial"/>
         </w:rPr>
-        <w:t>subjects_clinical_notes_details_1</w:t>
-      </w:r>
-      <w:r>
-        <w:rPr>
-          <w:rFonts w:ascii="Arial" w:hAnsi="Arial" w:cs="Arial"/>
-        </w:rPr>
-        <w:t>-8.csv (infant) 8 files in total</w:t>
+        <w:t>subjects_clinical_notes_details_1-8.csv (infant) 8 files in total</w:t>
       </w:r>
     </w:p>
     <w:p>
@@ -502,13 +502,7 @@
         <w:rPr>
           <w:rFonts w:ascii="Arial" w:hAnsi="Arial" w:cs="Arial"/>
         </w:rPr>
-        <w:t>subjects_clinical_notes_details_1</w:t>
-      </w:r>
-      <w:r>
-        <w:rPr>
-          <w:rFonts w:ascii="Arial" w:hAnsi="Arial" w:cs="Arial"/>
-        </w:rPr>
-        <w:t>-11.csv (mom) 11 files in total</w:t>
+        <w:t>subjects_clinical_notes_details_1-11.csv (mom) 11 files in total</w:t>
       </w:r>
     </w:p>
     <w:p>
@@ -538,7 +532,7 @@
     <w:p/>
     <w:sectPr>
       <w:pgSz w:w="12240" w:h="15840"/>
-      <w:pgMar w:top="1440" w:right="1440" w:bottom="1440" w:left="1440" w:header="720" w:footer="720" w:gutter="0"/>
+      <w:pgMar w:top="720" w:right="720" w:bottom="720" w:left="720" w:header="720" w:footer="720" w:gutter="0"/>
       <w:cols w:space="720"/>
       <w:docGrid w:linePitch="360"/>
     </w:sectPr>

</xml_diff>

<commit_message>
GNV ICD codes drafted
</commit_message>
<xml_diff>
--- a/documents/datadictionary/jax_cohort/list_of_18_cohorts_dledits.docx
+++ b/documents/datadictionary/jax_cohort/list_of_18_cohorts_dledits.docx
@@ -524,10 +524,45 @@
     </w:p>
     <w:p>
       <w:pPr>
-        <w:rPr>
-          <w:rFonts w:ascii="Arial" w:hAnsi="Arial" w:cs="Arial"/>
-        </w:rPr>
-      </w:pPr>
+        <w:pStyle w:val="ListParagraph"/>
+        <w:numPr>
+          <w:ilvl w:val="0"/>
+          <w:numId w:val="3"/>
+        </w:numPr>
+        <w:rPr>
+          <w:rFonts w:ascii="Arial" w:hAnsi="Arial" w:cs="Arial"/>
+        </w:rPr>
+      </w:pPr>
+      <w:r>
+        <w:rPr>
+          <w:rFonts w:ascii="Arial" w:hAnsi="Arial" w:cs="Arial"/>
+        </w:rPr>
+        <w:t>mom_cancer_release.csv</w:t>
+      </w:r>
+    </w:p>
+    <w:p>
+      <w:pPr>
+        <w:pStyle w:val="ListParagraph"/>
+        <w:numPr>
+          <w:ilvl w:val="0"/>
+          <w:numId w:val="3"/>
+        </w:numPr>
+        <w:rPr>
+          <w:rFonts w:ascii="Arial" w:hAnsi="Arial" w:cs="Arial"/>
+        </w:rPr>
+      </w:pPr>
+      <w:r>
+        <w:rPr>
+          <w:rFonts w:ascii="Arial" w:hAnsi="Arial" w:cs="Arial"/>
+        </w:rPr>
+        <w:t>selfharm_release</w:t>
+      </w:r>
+      <w:r>
+        <w:rPr>
+          <w:rFonts w:ascii="Arial" w:hAnsi="Arial" w:cs="Arial"/>
+        </w:rPr>
+        <w:t>.csv</w:t>
+      </w:r>
     </w:p>
     <w:p/>
     <w:sectPr>
@@ -656,6 +691,119 @@
     </w:lvl>
   </w:abstractNum>
   <w:abstractNum w:abstractNumId="1" w15:restartNumberingAfterBreak="0">
+    <w:nsid w:val="33CA0ED0"/>
+    <w:multiLevelType w:val="hybridMultilevel"/>
+    <w:tmpl w:val="EBEA0CD0"/>
+    <w:lvl w:ilvl="0" w:tplc="04090001">
+      <w:start w:val="1"/>
+      <w:numFmt w:val="bullet"/>
+      <w:lvlText w:val=""/>
+      <w:lvlJc w:val="left"/>
+      <w:pPr>
+        <w:ind w:left="720" w:hanging="360"/>
+      </w:pPr>
+      <w:rPr>
+        <w:rFonts w:ascii="Symbol" w:hAnsi="Symbol" w:hint="default"/>
+      </w:rPr>
+    </w:lvl>
+    <w:lvl w:ilvl="1" w:tplc="04090003" w:tentative="1">
+      <w:start w:val="1"/>
+      <w:numFmt w:val="bullet"/>
+      <w:lvlText w:val="o"/>
+      <w:lvlJc w:val="left"/>
+      <w:pPr>
+        <w:ind w:left="1440" w:hanging="360"/>
+      </w:pPr>
+      <w:rPr>
+        <w:rFonts w:ascii="Courier New" w:hAnsi="Courier New" w:cs="Courier New" w:hint="default"/>
+      </w:rPr>
+    </w:lvl>
+    <w:lvl w:ilvl="2" w:tplc="04090005" w:tentative="1">
+      <w:start w:val="1"/>
+      <w:numFmt w:val="bullet"/>
+      <w:lvlText w:val=""/>
+      <w:lvlJc w:val="left"/>
+      <w:pPr>
+        <w:ind w:left="2160" w:hanging="360"/>
+      </w:pPr>
+      <w:rPr>
+        <w:rFonts w:ascii="Wingdings" w:hAnsi="Wingdings" w:hint="default"/>
+      </w:rPr>
+    </w:lvl>
+    <w:lvl w:ilvl="3" w:tplc="04090001" w:tentative="1">
+      <w:start w:val="1"/>
+      <w:numFmt w:val="bullet"/>
+      <w:lvlText w:val=""/>
+      <w:lvlJc w:val="left"/>
+      <w:pPr>
+        <w:ind w:left="2880" w:hanging="360"/>
+      </w:pPr>
+      <w:rPr>
+        <w:rFonts w:ascii="Symbol" w:hAnsi="Symbol" w:hint="default"/>
+      </w:rPr>
+    </w:lvl>
+    <w:lvl w:ilvl="4" w:tplc="04090003" w:tentative="1">
+      <w:start w:val="1"/>
+      <w:numFmt w:val="bullet"/>
+      <w:lvlText w:val="o"/>
+      <w:lvlJc w:val="left"/>
+      <w:pPr>
+        <w:ind w:left="3600" w:hanging="360"/>
+      </w:pPr>
+      <w:rPr>
+        <w:rFonts w:ascii="Courier New" w:hAnsi="Courier New" w:cs="Courier New" w:hint="default"/>
+      </w:rPr>
+    </w:lvl>
+    <w:lvl w:ilvl="5" w:tplc="04090005" w:tentative="1">
+      <w:start w:val="1"/>
+      <w:numFmt w:val="bullet"/>
+      <w:lvlText w:val=""/>
+      <w:lvlJc w:val="left"/>
+      <w:pPr>
+        <w:ind w:left="4320" w:hanging="360"/>
+      </w:pPr>
+      <w:rPr>
+        <w:rFonts w:ascii="Wingdings" w:hAnsi="Wingdings" w:hint="default"/>
+      </w:rPr>
+    </w:lvl>
+    <w:lvl w:ilvl="6" w:tplc="04090001" w:tentative="1">
+      <w:start w:val="1"/>
+      <w:numFmt w:val="bullet"/>
+      <w:lvlText w:val=""/>
+      <w:lvlJc w:val="left"/>
+      <w:pPr>
+        <w:ind w:left="5040" w:hanging="360"/>
+      </w:pPr>
+      <w:rPr>
+        <w:rFonts w:ascii="Symbol" w:hAnsi="Symbol" w:hint="default"/>
+      </w:rPr>
+    </w:lvl>
+    <w:lvl w:ilvl="7" w:tplc="04090003" w:tentative="1">
+      <w:start w:val="1"/>
+      <w:numFmt w:val="bullet"/>
+      <w:lvlText w:val="o"/>
+      <w:lvlJc w:val="left"/>
+      <w:pPr>
+        <w:ind w:left="5760" w:hanging="360"/>
+      </w:pPr>
+      <w:rPr>
+        <w:rFonts w:ascii="Courier New" w:hAnsi="Courier New" w:cs="Courier New" w:hint="default"/>
+      </w:rPr>
+    </w:lvl>
+    <w:lvl w:ilvl="8" w:tplc="04090005" w:tentative="1">
+      <w:start w:val="1"/>
+      <w:numFmt w:val="bullet"/>
+      <w:lvlText w:val=""/>
+      <w:lvlJc w:val="left"/>
+      <w:pPr>
+        <w:ind w:left="6480" w:hanging="360"/>
+      </w:pPr>
+      <w:rPr>
+        <w:rFonts w:ascii="Wingdings" w:hAnsi="Wingdings" w:hint="default"/>
+      </w:rPr>
+    </w:lvl>
+  </w:abstractNum>
+  <w:abstractNum w:abstractNumId="2" w15:restartNumberingAfterBreak="0">
     <w:nsid w:val="4E7D4B8E"/>
     <w:multiLevelType w:val="hybridMultilevel"/>
     <w:tmpl w:val="A6C07FBA"/>
@@ -769,10 +917,13 @@
     </w:lvl>
   </w:abstractNum>
   <w:num w:numId="1" w16cid:durableId="279847576">
-    <w:abstractNumId w:val="1"/>
+    <w:abstractNumId w:val="2"/>
   </w:num>
   <w:num w:numId="2" w16cid:durableId="1000545378">
     <w:abstractNumId w:val="0"/>
+  </w:num>
+  <w:num w:numId="3" w16cid:durableId="1809393730">
+    <w:abstractNumId w:val="1"/>
   </w:num>
 </w:numbering>
 </file>

</xml_diff>

<commit_message>
update to GNV-Jax cohort
</commit_message>
<xml_diff>
--- a/documents/datadictionary/jax_cohort/list_of_18_cohorts_dledits.docx
+++ b/documents/datadictionary/jax_cohort/list_of_18_cohorts_dledits.docx
@@ -64,7 +64,19 @@
         <w:rPr>
           <w:rFonts w:ascii="Arial" w:hAnsi="Arial" w:cs="Arial"/>
         </w:rPr>
-        <w:t>.csv)</w:t>
+        <w:t>.csv</w:t>
+      </w:r>
+      <w:r>
+        <w:rPr>
+          <w:rFonts w:ascii="Arial" w:hAnsi="Arial" w:cs="Arial"/>
+        </w:rPr>
+        <w:t>, requested</w:t>
+      </w:r>
+      <w:r>
+        <w:rPr>
+          <w:rFonts w:ascii="Arial" w:hAnsi="Arial" w:cs="Arial"/>
+        </w:rPr>
+        <w:t>)</w:t>
       </w:r>
     </w:p>
     <w:p>
@@ -539,6 +551,12 @@
         </w:rPr>
         <w:t>mom_cancer_release.csv</w:t>
       </w:r>
+      <w:r>
+        <w:rPr>
+          <w:rFonts w:ascii="Arial" w:hAnsi="Arial" w:cs="Arial"/>
+        </w:rPr>
+        <w:t xml:space="preserve"> (requested)</w:t>
+      </w:r>
     </w:p>
     <w:p>
       <w:pPr>
@@ -562,6 +580,12 @@
           <w:rFonts w:ascii="Arial" w:hAnsi="Arial" w:cs="Arial"/>
         </w:rPr>
         <w:t>.csv</w:t>
+      </w:r>
+      <w:r>
+        <w:rPr>
+          <w:rFonts w:ascii="Arial" w:hAnsi="Arial" w:cs="Arial"/>
+        </w:rPr>
+        <w:t xml:space="preserve"> (requested)</w:t>
       </w:r>
     </w:p>
     <w:p/>

</xml_diff>

<commit_message>
update to jax cohort document
</commit_message>
<xml_diff>
--- a/documents/datadictionary/jax_cohort/list_of_18_cohorts_dledits.docx
+++ b/documents/datadictionary/jax_cohort/list_of_18_cohorts_dledits.docx
@@ -16,506 +16,421 @@
           <w:b/>
           <w:bCs/>
         </w:rPr>
-        <w:t>Original Pull (04/2025)</w:t>
-      </w:r>
-    </w:p>
-    <w:p>
-      <w:pPr>
-        <w:pStyle w:val="ListParagraph"/>
-        <w:numPr>
-          <w:ilvl w:val="0"/>
-          <w:numId w:val="1"/>
-        </w:numPr>
-        <w:rPr>
-          <w:rFonts w:ascii="Arial" w:hAnsi="Arial" w:cs="Arial"/>
-        </w:rPr>
-      </w:pPr>
-      <w:r>
-        <w:rPr>
-          <w:rFonts w:ascii="Arial" w:hAnsi="Arial" w:cs="Arial"/>
-        </w:rPr>
-        <w:t>baby_mom_at_birth.csv</w:t>
-      </w:r>
-      <w:r>
-        <w:rPr>
-          <w:rFonts w:ascii="Arial" w:hAnsi="Arial" w:cs="Arial"/>
-        </w:rPr>
-        <w:t xml:space="preserve"> </w:t>
-      </w:r>
-      <w:r>
-        <w:rPr>
-          <w:rFonts w:ascii="Arial" w:hAnsi="Arial" w:cs="Arial"/>
-        </w:rPr>
-        <w:sym w:font="Wingdings" w:char="F0E0"/>
-      </w:r>
-      <w:r>
-        <w:rPr>
-          <w:rFonts w:ascii="Arial" w:hAnsi="Arial" w:cs="Arial"/>
-        </w:rPr>
-        <w:t xml:space="preserve"> missing insurance (</w:t>
-      </w:r>
-      <w:r>
-        <w:rPr>
-          <w:rFonts w:ascii="Arial" w:hAnsi="Arial" w:cs="Arial"/>
-        </w:rPr>
-        <w:t>baby_mom_at_birth_with_payer</w:t>
-      </w:r>
-      <w:r>
-        <w:rPr>
-          <w:rFonts w:ascii="Arial" w:hAnsi="Arial" w:cs="Arial"/>
-        </w:rPr>
-        <w:t>.csv</w:t>
-      </w:r>
-      <w:r>
-        <w:rPr>
-          <w:rFonts w:ascii="Arial" w:hAnsi="Arial" w:cs="Arial"/>
-        </w:rPr>
-        <w:t>, requested</w:t>
-      </w:r>
-      <w:r>
-        <w:rPr>
-          <w:rFonts w:ascii="Arial" w:hAnsi="Arial" w:cs="Arial"/>
-        </w:rPr>
-        <w:t>)</w:t>
-      </w:r>
-    </w:p>
-    <w:p>
-      <w:pPr>
-        <w:pStyle w:val="ListParagraph"/>
-        <w:numPr>
-          <w:ilvl w:val="0"/>
-          <w:numId w:val="1"/>
-        </w:numPr>
-        <w:rPr>
-          <w:rFonts w:ascii="Arial" w:hAnsi="Arial" w:cs="Arial"/>
-        </w:rPr>
-      </w:pPr>
-      <w:r>
-        <w:rPr>
-          <w:rFonts w:ascii="Arial" w:hAnsi="Arial" w:cs="Arial"/>
-        </w:rPr>
-        <w:t>mom_IP.csv</w:t>
-      </w:r>
-    </w:p>
-    <w:p>
-      <w:pPr>
-        <w:pStyle w:val="ListParagraph"/>
-        <w:numPr>
-          <w:ilvl w:val="0"/>
-          <w:numId w:val="1"/>
-        </w:numPr>
-        <w:rPr>
-          <w:rFonts w:ascii="Arial" w:hAnsi="Arial" w:cs="Arial"/>
-        </w:rPr>
-      </w:pPr>
-      <w:r>
-        <w:rPr>
-          <w:rFonts w:ascii="Arial" w:hAnsi="Arial" w:cs="Arial"/>
-        </w:rPr>
-        <w:t>mom_OP.csv</w:t>
-      </w:r>
-    </w:p>
-    <w:p>
-      <w:pPr>
-        <w:pStyle w:val="ListParagraph"/>
-        <w:numPr>
-          <w:ilvl w:val="0"/>
-          <w:numId w:val="1"/>
-        </w:numPr>
-        <w:rPr>
-          <w:rFonts w:ascii="Arial" w:hAnsi="Arial" w:cs="Arial"/>
-        </w:rPr>
-      </w:pPr>
-      <w:r>
-        <w:rPr>
-          <w:rFonts w:ascii="Arial" w:hAnsi="Arial" w:cs="Arial"/>
-        </w:rPr>
-        <w:t>baby_mom_link.csv</w:t>
-      </w:r>
-    </w:p>
-    <w:p>
-      <w:pPr>
-        <w:pStyle w:val="ListParagraph"/>
-        <w:numPr>
-          <w:ilvl w:val="0"/>
-          <w:numId w:val="1"/>
-        </w:numPr>
-        <w:rPr>
-          <w:rFonts w:ascii="Arial" w:hAnsi="Arial" w:cs="Arial"/>
-        </w:rPr>
-      </w:pPr>
-      <w:r>
-        <w:rPr>
-          <w:rFonts w:ascii="Arial" w:hAnsi="Arial" w:cs="Arial"/>
-        </w:rPr>
-        <w:t>mom_diagnosis_ICD9.csv</w:t>
-      </w:r>
-    </w:p>
-    <w:p>
-      <w:pPr>
-        <w:pStyle w:val="ListParagraph"/>
-        <w:numPr>
-          <w:ilvl w:val="0"/>
-          <w:numId w:val="1"/>
-        </w:numPr>
-        <w:rPr>
-          <w:rFonts w:ascii="Arial" w:hAnsi="Arial" w:cs="Arial"/>
-        </w:rPr>
-      </w:pPr>
-      <w:r>
-        <w:rPr>
-          <w:rFonts w:ascii="Arial" w:hAnsi="Arial" w:cs="Arial"/>
-        </w:rPr>
-        <w:t>mom_diagnosis_ICD10.csv</w:t>
-      </w:r>
-    </w:p>
-    <w:p>
-      <w:pPr>
-        <w:pStyle w:val="ListParagraph"/>
-        <w:numPr>
-          <w:ilvl w:val="0"/>
-          <w:numId w:val="1"/>
-        </w:numPr>
-        <w:rPr>
-          <w:rFonts w:ascii="Arial" w:hAnsi="Arial" w:cs="Arial"/>
-        </w:rPr>
-      </w:pPr>
-      <w:r>
-        <w:rPr>
-          <w:rFonts w:ascii="Arial" w:hAnsi="Arial" w:cs="Arial"/>
-        </w:rPr>
-        <w:t>mom_labs.csv</w:t>
-      </w:r>
-    </w:p>
-    <w:p>
-      <w:pPr>
-        <w:pStyle w:val="ListParagraph"/>
-        <w:numPr>
-          <w:ilvl w:val="0"/>
-          <w:numId w:val="1"/>
-        </w:numPr>
-        <w:rPr>
-          <w:rFonts w:ascii="Arial" w:hAnsi="Arial" w:cs="Arial"/>
-        </w:rPr>
-      </w:pPr>
-      <w:r>
-        <w:rPr>
-          <w:rFonts w:ascii="Arial" w:hAnsi="Arial" w:cs="Arial"/>
-        </w:rPr>
-        <w:t>mom_alcohol_release.csv</w:t>
-      </w:r>
-    </w:p>
-    <w:p>
-      <w:pPr>
-        <w:pStyle w:val="ListParagraph"/>
-        <w:numPr>
-          <w:ilvl w:val="0"/>
-          <w:numId w:val="1"/>
-        </w:numPr>
-        <w:rPr>
-          <w:rFonts w:ascii="Arial" w:hAnsi="Arial" w:cs="Arial"/>
-        </w:rPr>
-      </w:pPr>
-      <w:r>
-        <w:rPr>
-          <w:rFonts w:ascii="Arial" w:hAnsi="Arial" w:cs="Arial"/>
-        </w:rPr>
-        <w:t>mom_comorbidities_list_bateman_ICD9_release.csv</w:t>
-      </w:r>
-    </w:p>
-    <w:p>
-      <w:pPr>
-        <w:pStyle w:val="ListParagraph"/>
-        <w:numPr>
-          <w:ilvl w:val="0"/>
-          <w:numId w:val="1"/>
-        </w:numPr>
-        <w:rPr>
-          <w:rFonts w:ascii="Arial" w:hAnsi="Arial" w:cs="Arial"/>
-        </w:rPr>
-      </w:pPr>
-      <w:r>
-        <w:rPr>
-          <w:rFonts w:ascii="Arial" w:hAnsi="Arial" w:cs="Arial"/>
-        </w:rPr>
-        <w:t>mom_comorbidities_list_ICD10_release.csv</w:t>
-      </w:r>
-    </w:p>
-    <w:p>
-      <w:pPr>
-        <w:pStyle w:val="ListParagraph"/>
-        <w:numPr>
-          <w:ilvl w:val="0"/>
-          <w:numId w:val="1"/>
-        </w:numPr>
-        <w:rPr>
-          <w:rFonts w:ascii="Arial" w:hAnsi="Arial" w:cs="Arial"/>
-        </w:rPr>
-      </w:pPr>
-      <w:r>
-        <w:rPr>
-          <w:rFonts w:ascii="Arial" w:hAnsi="Arial" w:cs="Arial"/>
-        </w:rPr>
-        <w:t>Apgar_score_release.csv</w:t>
-      </w:r>
-    </w:p>
-    <w:p>
-      <w:pPr>
-        <w:pStyle w:val="ListParagraph"/>
-        <w:numPr>
-          <w:ilvl w:val="0"/>
-          <w:numId w:val="1"/>
-        </w:numPr>
-        <w:rPr>
-          <w:rFonts w:ascii="Arial" w:hAnsi="Arial" w:cs="Arial"/>
-        </w:rPr>
-      </w:pPr>
-      <w:r>
-        <w:rPr>
-          <w:rFonts w:ascii="Arial" w:hAnsi="Arial" w:cs="Arial"/>
-        </w:rPr>
-        <w:t>delivery_time_release.csv</w:t>
-      </w:r>
-    </w:p>
-    <w:p>
-      <w:pPr>
-        <w:pStyle w:val="ListParagraph"/>
-        <w:numPr>
-          <w:ilvl w:val="0"/>
-          <w:numId w:val="1"/>
-        </w:numPr>
-        <w:rPr>
-          <w:rFonts w:ascii="Arial" w:hAnsi="Arial" w:cs="Arial"/>
-        </w:rPr>
-      </w:pPr>
-      <w:r>
-        <w:rPr>
-          <w:rFonts w:ascii="Arial" w:hAnsi="Arial" w:cs="Arial"/>
-        </w:rPr>
-        <w:t>maternal_release.csv</w:t>
-      </w:r>
-    </w:p>
-    <w:p>
-      <w:pPr>
-        <w:pStyle w:val="ListParagraph"/>
-        <w:numPr>
-          <w:ilvl w:val="0"/>
-          <w:numId w:val="1"/>
-        </w:numPr>
-        <w:rPr>
-          <w:rFonts w:ascii="Arial" w:hAnsi="Arial" w:cs="Arial"/>
-        </w:rPr>
-      </w:pPr>
-      <w:r>
-        <w:rPr>
-          <w:rFonts w:ascii="Arial" w:hAnsi="Arial" w:cs="Arial"/>
-        </w:rPr>
-        <w:t>neonatal_defects_release.csv</w:t>
-      </w:r>
-    </w:p>
-    <w:p>
-      <w:pPr>
-        <w:pStyle w:val="ListParagraph"/>
-        <w:numPr>
-          <w:ilvl w:val="0"/>
-          <w:numId w:val="1"/>
-        </w:numPr>
-        <w:rPr>
-          <w:rFonts w:ascii="Arial" w:hAnsi="Arial" w:cs="Arial"/>
-        </w:rPr>
-      </w:pPr>
-      <w:r>
-        <w:rPr>
-          <w:rFonts w:ascii="Arial" w:hAnsi="Arial" w:cs="Arial"/>
-        </w:rPr>
-        <w:t>parity_release.csv</w:t>
-      </w:r>
-    </w:p>
-    <w:p>
-      <w:pPr>
-        <w:pStyle w:val="ListParagraph"/>
-        <w:numPr>
-          <w:ilvl w:val="0"/>
-          <w:numId w:val="1"/>
-        </w:numPr>
-        <w:rPr>
-          <w:rFonts w:ascii="Arial" w:hAnsi="Arial" w:cs="Arial"/>
-        </w:rPr>
-      </w:pPr>
-      <w:r>
-        <w:rPr>
-          <w:rFonts w:ascii="Arial" w:hAnsi="Arial" w:cs="Arial"/>
-        </w:rPr>
-        <w:t>infant_labs_deid_update.csv</w:t>
-      </w:r>
-    </w:p>
-    <w:p>
-      <w:pPr>
-        <w:pStyle w:val="ListParagraph"/>
-        <w:numPr>
-          <w:ilvl w:val="0"/>
-          <w:numId w:val="1"/>
-        </w:numPr>
-        <w:rPr>
-          <w:rFonts w:ascii="Arial" w:hAnsi="Arial" w:cs="Arial"/>
-        </w:rPr>
-      </w:pPr>
-      <w:r>
-        <w:rPr>
-          <w:rFonts w:ascii="Arial" w:hAnsi="Arial" w:cs="Arial"/>
-        </w:rPr>
-        <w:t>data_echo_release.csv</w:t>
-      </w:r>
-    </w:p>
-    <w:p>
-      <w:pPr>
-        <w:pStyle w:val="ListParagraph"/>
-        <w:numPr>
-          <w:ilvl w:val="0"/>
-          <w:numId w:val="1"/>
-        </w:numPr>
-        <w:rPr>
-          <w:rFonts w:ascii="Arial" w:hAnsi="Arial" w:cs="Arial"/>
-        </w:rPr>
-      </w:pPr>
-      <w:r>
-        <w:rPr>
-          <w:rFonts w:ascii="Arial" w:hAnsi="Arial" w:cs="Arial"/>
-        </w:rPr>
-        <w:t>maternal_release.csv</w:t>
-      </w:r>
-    </w:p>
-    <w:p>
-      <w:pPr>
-        <w:rPr>
-          <w:rFonts w:ascii="Arial" w:hAnsi="Arial" w:cs="Arial"/>
-        </w:rPr>
-      </w:pPr>
-    </w:p>
-    <w:p>
-      <w:pPr>
+        <w:t>Original</w:t>
+      </w:r>
+      <w:r>
         <w:rPr>
           <w:rFonts w:ascii="Arial" w:hAnsi="Arial" w:cs="Arial"/>
           <w:b/>
           <w:bCs/>
         </w:rPr>
-      </w:pPr>
+        <w:t xml:space="preserve"> Jax</w:t>
+      </w:r>
       <w:r>
         <w:rPr>
           <w:rFonts w:ascii="Arial" w:hAnsi="Arial" w:cs="Arial"/>
           <w:b/>
           <w:bCs/>
         </w:rPr>
-        <w:t>Clinical Notes</w:t>
-      </w:r>
-    </w:p>
-    <w:p>
-      <w:pPr>
-        <w:pStyle w:val="ListParagraph"/>
-        <w:numPr>
-          <w:ilvl w:val="0"/>
-          <w:numId w:val="2"/>
-        </w:numPr>
-        <w:rPr>
-          <w:rFonts w:ascii="Arial" w:hAnsi="Arial" w:cs="Arial"/>
-        </w:rPr>
-      </w:pPr>
-      <w:r>
-        <w:rPr>
-          <w:rFonts w:ascii="Arial" w:hAnsi="Arial" w:cs="Arial"/>
-        </w:rPr>
-        <w:t>mom_notes_at_delivery.csv</w:t>
-      </w:r>
-    </w:p>
-    <w:p>
-      <w:pPr>
-        <w:pStyle w:val="ListParagraph"/>
-        <w:numPr>
-          <w:ilvl w:val="0"/>
-          <w:numId w:val="2"/>
-        </w:numPr>
-        <w:rPr>
-          <w:rFonts w:ascii="Arial" w:hAnsi="Arial" w:cs="Arial"/>
-        </w:rPr>
-      </w:pPr>
-      <w:r>
-        <w:rPr>
-          <w:rFonts w:ascii="Arial" w:hAnsi="Arial" w:cs="Arial"/>
-        </w:rPr>
-        <w:t>postnatal_baby_metadata.csv</w:t>
-      </w:r>
-    </w:p>
-    <w:p>
-      <w:pPr>
-        <w:pStyle w:val="ListParagraph"/>
-        <w:numPr>
-          <w:ilvl w:val="0"/>
-          <w:numId w:val="2"/>
-        </w:numPr>
-        <w:rPr>
-          <w:rFonts w:ascii="Arial" w:hAnsi="Arial" w:cs="Arial"/>
-        </w:rPr>
-      </w:pPr>
-      <w:r>
-        <w:rPr>
-          <w:rFonts w:ascii="Arial" w:hAnsi="Arial" w:cs="Arial"/>
-        </w:rPr>
-        <w:t>postnatal_mom_metadata.csv</w:t>
-      </w:r>
-    </w:p>
-    <w:p>
-      <w:pPr>
-        <w:pStyle w:val="ListParagraph"/>
-        <w:numPr>
-          <w:ilvl w:val="0"/>
-          <w:numId w:val="2"/>
-        </w:numPr>
-        <w:rPr>
-          <w:rFonts w:ascii="Arial" w:hAnsi="Arial" w:cs="Arial"/>
-        </w:rPr>
-      </w:pPr>
-      <w:r>
-        <w:rPr>
-          <w:rFonts w:ascii="Arial" w:hAnsi="Arial" w:cs="Arial"/>
-        </w:rPr>
-        <w:t>mom_notes_prenatal_visit.csv</w:t>
-      </w:r>
-    </w:p>
-    <w:p>
-      <w:pPr>
-        <w:pStyle w:val="ListParagraph"/>
-        <w:numPr>
-          <w:ilvl w:val="0"/>
-          <w:numId w:val="2"/>
-        </w:numPr>
-        <w:rPr>
-          <w:rFonts w:ascii="Arial" w:hAnsi="Arial" w:cs="Arial"/>
-        </w:rPr>
-      </w:pPr>
-      <w:r>
-        <w:rPr>
-          <w:rFonts w:ascii="Arial" w:hAnsi="Arial" w:cs="Arial"/>
-        </w:rPr>
-        <w:t>subjects_clinical_notes_details_1-8.csv (infant) 8 files in total</w:t>
-      </w:r>
-    </w:p>
-    <w:p>
-      <w:pPr>
-        <w:pStyle w:val="ListParagraph"/>
-        <w:numPr>
-          <w:ilvl w:val="0"/>
-          <w:numId w:val="2"/>
-        </w:numPr>
-        <w:rPr>
-          <w:rFonts w:ascii="Arial" w:hAnsi="Arial" w:cs="Arial"/>
-        </w:rPr>
-      </w:pPr>
-      <w:r>
-        <w:rPr>
-          <w:rFonts w:ascii="Arial" w:hAnsi="Arial" w:cs="Arial"/>
-        </w:rPr>
-        <w:t>subjects_clinical_notes_details_1-11.csv (mom) 11 files in total</w:t>
-      </w:r>
+        <w:t xml:space="preserve"> Pull (04/2025)</w:t>
+      </w:r>
+    </w:p>
+    <w:p>
+      <w:pPr>
+        <w:pStyle w:val="ListParagraph"/>
+        <w:numPr>
+          <w:ilvl w:val="0"/>
+          <w:numId w:val="1"/>
+        </w:numPr>
+        <w:rPr>
+          <w:rFonts w:ascii="Arial" w:hAnsi="Arial" w:cs="Arial"/>
+        </w:rPr>
+      </w:pPr>
+      <w:r>
+        <w:rPr>
+          <w:rFonts w:ascii="Arial" w:hAnsi="Arial" w:cs="Arial"/>
+        </w:rPr>
+        <w:t>baby_mom_at_birth.csv</w:t>
+      </w:r>
+      <w:r>
+        <w:rPr>
+          <w:rFonts w:ascii="Arial" w:hAnsi="Arial" w:cs="Arial"/>
+        </w:rPr>
+        <w:t xml:space="preserve"> </w:t>
+      </w:r>
+      <w:r>
+        <w:rPr>
+          <w:rFonts w:ascii="Arial" w:hAnsi="Arial" w:cs="Arial"/>
+        </w:rPr>
+        <w:sym w:font="Wingdings" w:char="F0E0"/>
+      </w:r>
+      <w:r>
+        <w:rPr>
+          <w:rFonts w:ascii="Arial" w:hAnsi="Arial" w:cs="Arial"/>
+        </w:rPr>
+        <w:t xml:space="preserve"> missing insurance (</w:t>
+      </w:r>
+      <w:r>
+        <w:rPr>
+          <w:rFonts w:ascii="Arial" w:hAnsi="Arial" w:cs="Arial"/>
+        </w:rPr>
+        <w:t>baby_mom_at_birth_with_payer</w:t>
+      </w:r>
+      <w:r>
+        <w:rPr>
+          <w:rFonts w:ascii="Arial" w:hAnsi="Arial" w:cs="Arial"/>
+        </w:rPr>
+        <w:t>.csv</w:t>
+      </w:r>
+      <w:r>
+        <w:rPr>
+          <w:rFonts w:ascii="Arial" w:hAnsi="Arial" w:cs="Arial"/>
+        </w:rPr>
+        <w:t>, requested</w:t>
+      </w:r>
+      <w:r>
+        <w:rPr>
+          <w:rFonts w:ascii="Arial" w:hAnsi="Arial" w:cs="Arial"/>
+        </w:rPr>
+        <w:t xml:space="preserve"> 06/2025</w:t>
+      </w:r>
+      <w:r>
+        <w:rPr>
+          <w:rFonts w:ascii="Arial" w:hAnsi="Arial" w:cs="Arial"/>
+        </w:rPr>
+        <w:t>)</w:t>
+      </w:r>
+    </w:p>
+    <w:p>
+      <w:pPr>
+        <w:pStyle w:val="ListParagraph"/>
+        <w:numPr>
+          <w:ilvl w:val="0"/>
+          <w:numId w:val="1"/>
+        </w:numPr>
+        <w:rPr>
+          <w:rFonts w:ascii="Arial" w:hAnsi="Arial" w:cs="Arial"/>
+        </w:rPr>
+      </w:pPr>
+      <w:r>
+        <w:rPr>
+          <w:rFonts w:ascii="Arial" w:hAnsi="Arial" w:cs="Arial"/>
+        </w:rPr>
+        <w:t>mom_IP.csv</w:t>
+      </w:r>
+    </w:p>
+    <w:p>
+      <w:pPr>
+        <w:pStyle w:val="ListParagraph"/>
+        <w:numPr>
+          <w:ilvl w:val="0"/>
+          <w:numId w:val="1"/>
+        </w:numPr>
+        <w:rPr>
+          <w:rFonts w:ascii="Arial" w:hAnsi="Arial" w:cs="Arial"/>
+        </w:rPr>
+      </w:pPr>
+      <w:r>
+        <w:rPr>
+          <w:rFonts w:ascii="Arial" w:hAnsi="Arial" w:cs="Arial"/>
+        </w:rPr>
+        <w:t>mom_OP.csv</w:t>
+      </w:r>
+    </w:p>
+    <w:p>
+      <w:pPr>
+        <w:pStyle w:val="ListParagraph"/>
+        <w:numPr>
+          <w:ilvl w:val="0"/>
+          <w:numId w:val="1"/>
+        </w:numPr>
+        <w:rPr>
+          <w:rFonts w:ascii="Arial" w:hAnsi="Arial" w:cs="Arial"/>
+        </w:rPr>
+      </w:pPr>
+      <w:r>
+        <w:rPr>
+          <w:rFonts w:ascii="Arial" w:hAnsi="Arial" w:cs="Arial"/>
+        </w:rPr>
+        <w:t>baby_mom_link.csv</w:t>
+      </w:r>
+    </w:p>
+    <w:p>
+      <w:pPr>
+        <w:pStyle w:val="ListParagraph"/>
+        <w:numPr>
+          <w:ilvl w:val="0"/>
+          <w:numId w:val="1"/>
+        </w:numPr>
+        <w:rPr>
+          <w:rFonts w:ascii="Arial" w:hAnsi="Arial" w:cs="Arial"/>
+        </w:rPr>
+      </w:pPr>
+      <w:r>
+        <w:rPr>
+          <w:rFonts w:ascii="Arial" w:hAnsi="Arial" w:cs="Arial"/>
+        </w:rPr>
+        <w:t>mom_diagnosis_ICD9.csv</w:t>
+      </w:r>
+    </w:p>
+    <w:p>
+      <w:pPr>
+        <w:pStyle w:val="ListParagraph"/>
+        <w:numPr>
+          <w:ilvl w:val="0"/>
+          <w:numId w:val="1"/>
+        </w:numPr>
+        <w:rPr>
+          <w:rFonts w:ascii="Arial" w:hAnsi="Arial" w:cs="Arial"/>
+        </w:rPr>
+      </w:pPr>
+      <w:r>
+        <w:rPr>
+          <w:rFonts w:ascii="Arial" w:hAnsi="Arial" w:cs="Arial"/>
+        </w:rPr>
+        <w:t>mom_diagnosis_ICD10.csv</w:t>
+      </w:r>
+    </w:p>
+    <w:p>
+      <w:pPr>
+        <w:pStyle w:val="ListParagraph"/>
+        <w:numPr>
+          <w:ilvl w:val="0"/>
+          <w:numId w:val="1"/>
+        </w:numPr>
+        <w:rPr>
+          <w:rFonts w:ascii="Arial" w:hAnsi="Arial" w:cs="Arial"/>
+        </w:rPr>
+      </w:pPr>
+      <w:r>
+        <w:rPr>
+          <w:rFonts w:ascii="Arial" w:hAnsi="Arial" w:cs="Arial"/>
+        </w:rPr>
+        <w:t>mom_labs.csv</w:t>
+      </w:r>
+    </w:p>
+    <w:p>
+      <w:pPr>
+        <w:pStyle w:val="ListParagraph"/>
+        <w:numPr>
+          <w:ilvl w:val="0"/>
+          <w:numId w:val="1"/>
+        </w:numPr>
+        <w:rPr>
+          <w:rFonts w:ascii="Arial" w:hAnsi="Arial" w:cs="Arial"/>
+        </w:rPr>
+      </w:pPr>
+      <w:r>
+        <w:rPr>
+          <w:rFonts w:ascii="Arial" w:hAnsi="Arial" w:cs="Arial"/>
+        </w:rPr>
+        <w:t>mom_alcohol_release.csv</w:t>
+      </w:r>
+    </w:p>
+    <w:p>
+      <w:pPr>
+        <w:pStyle w:val="ListParagraph"/>
+        <w:numPr>
+          <w:ilvl w:val="0"/>
+          <w:numId w:val="1"/>
+        </w:numPr>
+        <w:rPr>
+          <w:rFonts w:ascii="Arial" w:hAnsi="Arial" w:cs="Arial"/>
+        </w:rPr>
+      </w:pPr>
+      <w:r>
+        <w:rPr>
+          <w:rFonts w:ascii="Arial" w:hAnsi="Arial" w:cs="Arial"/>
+        </w:rPr>
+        <w:t>mom_comorbidities_list_bateman_ICD9_release.csv</w:t>
+      </w:r>
+    </w:p>
+    <w:p>
+      <w:pPr>
+        <w:pStyle w:val="ListParagraph"/>
+        <w:numPr>
+          <w:ilvl w:val="0"/>
+          <w:numId w:val="1"/>
+        </w:numPr>
+        <w:rPr>
+          <w:rFonts w:ascii="Arial" w:hAnsi="Arial" w:cs="Arial"/>
+        </w:rPr>
+      </w:pPr>
+      <w:r>
+        <w:rPr>
+          <w:rFonts w:ascii="Arial" w:hAnsi="Arial" w:cs="Arial"/>
+        </w:rPr>
+        <w:t>mom_comorbidities_list_ICD10_release.csv</w:t>
+      </w:r>
+    </w:p>
+    <w:p>
+      <w:pPr>
+        <w:pStyle w:val="ListParagraph"/>
+        <w:numPr>
+          <w:ilvl w:val="0"/>
+          <w:numId w:val="1"/>
+        </w:numPr>
+        <w:rPr>
+          <w:rFonts w:ascii="Arial" w:hAnsi="Arial" w:cs="Arial"/>
+        </w:rPr>
+      </w:pPr>
+      <w:r>
+        <w:rPr>
+          <w:rFonts w:ascii="Arial" w:hAnsi="Arial" w:cs="Arial"/>
+        </w:rPr>
+        <w:t>Apgar_score_release.csv</w:t>
+      </w:r>
+    </w:p>
+    <w:p>
+      <w:pPr>
+        <w:pStyle w:val="ListParagraph"/>
+        <w:numPr>
+          <w:ilvl w:val="0"/>
+          <w:numId w:val="1"/>
+        </w:numPr>
+        <w:rPr>
+          <w:rFonts w:ascii="Arial" w:hAnsi="Arial" w:cs="Arial"/>
+        </w:rPr>
+      </w:pPr>
+      <w:r>
+        <w:rPr>
+          <w:rFonts w:ascii="Arial" w:hAnsi="Arial" w:cs="Arial"/>
+        </w:rPr>
+        <w:t>delivery_time_release.csv</w:t>
+      </w:r>
+    </w:p>
+    <w:p>
+      <w:pPr>
+        <w:pStyle w:val="ListParagraph"/>
+        <w:numPr>
+          <w:ilvl w:val="0"/>
+          <w:numId w:val="1"/>
+        </w:numPr>
+        <w:rPr>
+          <w:rFonts w:ascii="Arial" w:hAnsi="Arial" w:cs="Arial"/>
+        </w:rPr>
+      </w:pPr>
+      <w:r>
+        <w:rPr>
+          <w:rFonts w:ascii="Arial" w:hAnsi="Arial" w:cs="Arial"/>
+        </w:rPr>
+        <w:t>maternal_release.csv</w:t>
+      </w:r>
+    </w:p>
+    <w:p>
+      <w:pPr>
+        <w:pStyle w:val="ListParagraph"/>
+        <w:numPr>
+          <w:ilvl w:val="0"/>
+          <w:numId w:val="1"/>
+        </w:numPr>
+        <w:rPr>
+          <w:rFonts w:ascii="Arial" w:hAnsi="Arial" w:cs="Arial"/>
+        </w:rPr>
+      </w:pPr>
+      <w:r>
+        <w:rPr>
+          <w:rFonts w:ascii="Arial" w:hAnsi="Arial" w:cs="Arial"/>
+        </w:rPr>
+        <w:t>neonatal_defects_release</w:t>
+      </w:r>
+      <w:r>
+        <w:rPr>
+          <w:rFonts w:ascii="Arial" w:hAnsi="Arial" w:cs="Arial"/>
+        </w:rPr>
+        <w:t>_Jax</w:t>
+      </w:r>
+      <w:r>
+        <w:rPr>
+          <w:rFonts w:ascii="Arial" w:hAnsi="Arial" w:cs="Arial"/>
+        </w:rPr>
+        <w:t>.csv</w:t>
+      </w:r>
+      <w:r>
+        <w:rPr>
+          <w:rFonts w:ascii="Arial" w:hAnsi="Arial" w:cs="Arial"/>
+        </w:rPr>
+        <w:t xml:space="preserve"> (processed, 06/2025)</w:t>
+      </w:r>
+    </w:p>
+    <w:p>
+      <w:pPr>
+        <w:pStyle w:val="ListParagraph"/>
+        <w:numPr>
+          <w:ilvl w:val="0"/>
+          <w:numId w:val="1"/>
+        </w:numPr>
+        <w:rPr>
+          <w:rFonts w:ascii="Arial" w:hAnsi="Arial" w:cs="Arial"/>
+        </w:rPr>
+      </w:pPr>
+      <w:r>
+        <w:rPr>
+          <w:rFonts w:ascii="Arial" w:hAnsi="Arial" w:cs="Arial"/>
+        </w:rPr>
+        <w:t>parity_release.csv</w:t>
+      </w:r>
+    </w:p>
+    <w:p>
+      <w:pPr>
+        <w:pStyle w:val="ListParagraph"/>
+        <w:numPr>
+          <w:ilvl w:val="0"/>
+          <w:numId w:val="1"/>
+        </w:numPr>
+        <w:rPr>
+          <w:rFonts w:ascii="Arial" w:hAnsi="Arial" w:cs="Arial"/>
+        </w:rPr>
+      </w:pPr>
+      <w:r>
+        <w:rPr>
+          <w:rFonts w:ascii="Arial" w:hAnsi="Arial" w:cs="Arial"/>
+        </w:rPr>
+        <w:t>infant_labs_deid_update.csv</w:t>
+      </w:r>
+    </w:p>
+    <w:p>
+      <w:pPr>
+        <w:pStyle w:val="ListParagraph"/>
+        <w:numPr>
+          <w:ilvl w:val="0"/>
+          <w:numId w:val="1"/>
+        </w:numPr>
+        <w:rPr>
+          <w:rFonts w:ascii="Arial" w:hAnsi="Arial" w:cs="Arial"/>
+        </w:rPr>
+      </w:pPr>
+      <w:r>
+        <w:rPr>
+          <w:rFonts w:ascii="Arial" w:hAnsi="Arial" w:cs="Arial"/>
+        </w:rPr>
+        <w:t>data_echo_release.csv</w:t>
+      </w:r>
+    </w:p>
+    <w:p>
+      <w:pPr>
+        <w:pStyle w:val="ListParagraph"/>
+        <w:numPr>
+          <w:ilvl w:val="0"/>
+          <w:numId w:val="1"/>
+        </w:numPr>
+        <w:rPr>
+          <w:rFonts w:ascii="Arial" w:hAnsi="Arial" w:cs="Arial"/>
+        </w:rPr>
+      </w:pPr>
+      <w:r>
+        <w:rPr>
+          <w:rFonts w:ascii="Arial" w:hAnsi="Arial" w:cs="Arial"/>
+        </w:rPr>
+        <w:t>maternal_release.csv</w:t>
+      </w:r>
+    </w:p>
+    <w:p>
+      <w:pPr>
+        <w:rPr>
+          <w:rFonts w:ascii="Arial" w:hAnsi="Arial" w:cs="Arial"/>
+        </w:rPr>
+      </w:pPr>
     </w:p>
     <w:p>
       <w:pPr>
@@ -531,6 +446,131 @@
           <w:b/>
           <w:bCs/>
         </w:rPr>
+        <w:t>Clinical Notes</w:t>
+      </w:r>
+    </w:p>
+    <w:p>
+      <w:pPr>
+        <w:pStyle w:val="ListParagraph"/>
+        <w:numPr>
+          <w:ilvl w:val="0"/>
+          <w:numId w:val="2"/>
+        </w:numPr>
+        <w:rPr>
+          <w:rFonts w:ascii="Arial" w:hAnsi="Arial" w:cs="Arial"/>
+        </w:rPr>
+      </w:pPr>
+      <w:r>
+        <w:rPr>
+          <w:rFonts w:ascii="Arial" w:hAnsi="Arial" w:cs="Arial"/>
+        </w:rPr>
+        <w:t>mom_notes_at_delivery.csv</w:t>
+      </w:r>
+    </w:p>
+    <w:p>
+      <w:pPr>
+        <w:pStyle w:val="ListParagraph"/>
+        <w:numPr>
+          <w:ilvl w:val="0"/>
+          <w:numId w:val="2"/>
+        </w:numPr>
+        <w:rPr>
+          <w:rFonts w:ascii="Arial" w:hAnsi="Arial" w:cs="Arial"/>
+        </w:rPr>
+      </w:pPr>
+      <w:r>
+        <w:rPr>
+          <w:rFonts w:ascii="Arial" w:hAnsi="Arial" w:cs="Arial"/>
+        </w:rPr>
+        <w:t>postnatal_baby_metadata.csv</w:t>
+      </w:r>
+    </w:p>
+    <w:p>
+      <w:pPr>
+        <w:pStyle w:val="ListParagraph"/>
+        <w:numPr>
+          <w:ilvl w:val="0"/>
+          <w:numId w:val="2"/>
+        </w:numPr>
+        <w:rPr>
+          <w:rFonts w:ascii="Arial" w:hAnsi="Arial" w:cs="Arial"/>
+        </w:rPr>
+      </w:pPr>
+      <w:r>
+        <w:rPr>
+          <w:rFonts w:ascii="Arial" w:hAnsi="Arial" w:cs="Arial"/>
+        </w:rPr>
+        <w:t>postnatal_mom_metadata.csv</w:t>
+      </w:r>
+    </w:p>
+    <w:p>
+      <w:pPr>
+        <w:pStyle w:val="ListParagraph"/>
+        <w:numPr>
+          <w:ilvl w:val="0"/>
+          <w:numId w:val="2"/>
+        </w:numPr>
+        <w:rPr>
+          <w:rFonts w:ascii="Arial" w:hAnsi="Arial" w:cs="Arial"/>
+        </w:rPr>
+      </w:pPr>
+      <w:r>
+        <w:rPr>
+          <w:rFonts w:ascii="Arial" w:hAnsi="Arial" w:cs="Arial"/>
+        </w:rPr>
+        <w:t>mom_notes_prenatal_visit.csv</w:t>
+      </w:r>
+    </w:p>
+    <w:p>
+      <w:pPr>
+        <w:pStyle w:val="ListParagraph"/>
+        <w:numPr>
+          <w:ilvl w:val="0"/>
+          <w:numId w:val="2"/>
+        </w:numPr>
+        <w:rPr>
+          <w:rFonts w:ascii="Arial" w:hAnsi="Arial" w:cs="Arial"/>
+        </w:rPr>
+      </w:pPr>
+      <w:r>
+        <w:rPr>
+          <w:rFonts w:ascii="Arial" w:hAnsi="Arial" w:cs="Arial"/>
+        </w:rPr>
+        <w:t>subjects_clinical_notes_details_1-8.csv (infant) 8 files in total</w:t>
+      </w:r>
+    </w:p>
+    <w:p>
+      <w:pPr>
+        <w:pStyle w:val="ListParagraph"/>
+        <w:numPr>
+          <w:ilvl w:val="0"/>
+          <w:numId w:val="2"/>
+        </w:numPr>
+        <w:rPr>
+          <w:rFonts w:ascii="Arial" w:hAnsi="Arial" w:cs="Arial"/>
+        </w:rPr>
+      </w:pPr>
+      <w:r>
+        <w:rPr>
+          <w:rFonts w:ascii="Arial" w:hAnsi="Arial" w:cs="Arial"/>
+        </w:rPr>
+        <w:t>subjects_clinical_notes_details_1-11.csv (mom) 11 files in total</w:t>
+      </w:r>
+    </w:p>
+    <w:p>
+      <w:pPr>
+        <w:rPr>
+          <w:rFonts w:ascii="Arial" w:hAnsi="Arial" w:cs="Arial"/>
+          <w:b/>
+          <w:bCs/>
+        </w:rPr>
+      </w:pPr>
+      <w:r>
+        <w:rPr>
+          <w:rFonts w:ascii="Arial" w:hAnsi="Arial" w:cs="Arial"/>
+          <w:b/>
+          <w:bCs/>
+        </w:rPr>
         <w:t>Structured Data</w:t>
       </w:r>
     </w:p>
@@ -555,7 +595,19 @@
         <w:rPr>
           <w:rFonts w:ascii="Arial" w:hAnsi="Arial" w:cs="Arial"/>
         </w:rPr>
-        <w:t xml:space="preserve"> (requested)</w:t>
+        <w:t xml:space="preserve"> (requested</w:t>
+      </w:r>
+      <w:r>
+        <w:rPr>
+          <w:rFonts w:ascii="Arial" w:hAnsi="Arial" w:cs="Arial"/>
+        </w:rPr>
+        <w:t>, 06/2025</w:t>
+      </w:r>
+      <w:r>
+        <w:rPr>
+          <w:rFonts w:ascii="Arial" w:hAnsi="Arial" w:cs="Arial"/>
+        </w:rPr>
+        <w:t>)</w:t>
       </w:r>
     </w:p>
     <w:p>
@@ -585,8 +637,273 @@
         <w:rPr>
           <w:rFonts w:ascii="Arial" w:hAnsi="Arial" w:cs="Arial"/>
         </w:rPr>
-        <w:t xml:space="preserve"> (requested)</w:t>
-      </w:r>
+        <w:t xml:space="preserve"> (requested</w:t>
+      </w:r>
+      <w:r>
+        <w:rPr>
+          <w:rFonts w:ascii="Arial" w:hAnsi="Arial" w:cs="Arial"/>
+        </w:rPr>
+        <w:t>, 06/2025</w:t>
+      </w:r>
+      <w:r>
+        <w:rPr>
+          <w:rFonts w:ascii="Arial" w:hAnsi="Arial" w:cs="Arial"/>
+        </w:rPr>
+        <w:t>)</w:t>
+      </w:r>
+    </w:p>
+    <w:p>
+      <w:pPr>
+        <w:pStyle w:val="ListParagraph"/>
+        <w:numPr>
+          <w:ilvl w:val="0"/>
+          <w:numId w:val="3"/>
+        </w:numPr>
+        <w:rPr>
+          <w:rFonts w:ascii="Arial" w:hAnsi="Arial" w:cs="Arial"/>
+        </w:rPr>
+      </w:pPr>
+      <w:r>
+        <w:rPr>
+          <w:rFonts w:ascii="Arial" w:hAnsi="Arial" w:cs="Arial"/>
+        </w:rPr>
+        <w:t>baby_asthma</w:t>
+      </w:r>
+      <w:r>
+        <w:rPr>
+          <w:rFonts w:ascii="Arial" w:hAnsi="Arial" w:cs="Arial"/>
+        </w:rPr>
+        <w:t>.csv</w:t>
+      </w:r>
+    </w:p>
+    <w:p>
+      <w:pPr>
+        <w:pStyle w:val="ListParagraph"/>
+        <w:numPr>
+          <w:ilvl w:val="0"/>
+          <w:numId w:val="3"/>
+        </w:numPr>
+        <w:rPr>
+          <w:rFonts w:ascii="Arial" w:hAnsi="Arial" w:cs="Arial"/>
+        </w:rPr>
+      </w:pPr>
+      <w:r>
+        <w:rPr>
+          <w:rFonts w:ascii="Arial" w:hAnsi="Arial" w:cs="Arial"/>
+        </w:rPr>
+        <w:t>baby_ear_infection</w:t>
+      </w:r>
+      <w:r>
+        <w:rPr>
+          <w:rFonts w:ascii="Arial" w:hAnsi="Arial" w:cs="Arial"/>
+        </w:rPr>
+        <w:t>.csv</w:t>
+      </w:r>
+    </w:p>
+    <w:p>
+      <w:pPr>
+        <w:pStyle w:val="ListParagraph"/>
+        <w:numPr>
+          <w:ilvl w:val="0"/>
+          <w:numId w:val="3"/>
+        </w:numPr>
+        <w:rPr>
+          <w:rFonts w:ascii="Arial" w:hAnsi="Arial" w:cs="Arial"/>
+        </w:rPr>
+      </w:pPr>
+      <w:r>
+        <w:rPr>
+          <w:rFonts w:ascii="Arial" w:hAnsi="Arial" w:cs="Arial"/>
+        </w:rPr>
+        <w:t>baby_eczema</w:t>
+      </w:r>
+      <w:r>
+        <w:rPr>
+          <w:rFonts w:ascii="Arial" w:hAnsi="Arial" w:cs="Arial"/>
+        </w:rPr>
+        <w:t>.csv</w:t>
+      </w:r>
+    </w:p>
+    <w:p>
+      <w:pPr>
+        <w:pStyle w:val="ListParagraph"/>
+        <w:numPr>
+          <w:ilvl w:val="0"/>
+          <w:numId w:val="3"/>
+        </w:numPr>
+        <w:rPr>
+          <w:rFonts w:ascii="Arial" w:hAnsi="Arial" w:cs="Arial"/>
+        </w:rPr>
+      </w:pPr>
+      <w:r>
+        <w:rPr>
+          <w:rFonts w:ascii="Arial" w:hAnsi="Arial" w:cs="Arial"/>
+        </w:rPr>
+        <w:t>baby_food_allergy</w:t>
+      </w:r>
+      <w:r>
+        <w:rPr>
+          <w:rFonts w:ascii="Arial" w:hAnsi="Arial" w:cs="Arial"/>
+        </w:rPr>
+        <w:t>.csv</w:t>
+      </w:r>
+    </w:p>
+    <w:p>
+      <w:pPr>
+        <w:pStyle w:val="ListParagraph"/>
+        <w:numPr>
+          <w:ilvl w:val="0"/>
+          <w:numId w:val="3"/>
+        </w:numPr>
+        <w:rPr>
+          <w:rFonts w:ascii="Arial" w:hAnsi="Arial" w:cs="Arial"/>
+        </w:rPr>
+      </w:pPr>
+      <w:r>
+        <w:rPr>
+          <w:rFonts w:ascii="Arial" w:hAnsi="Arial" w:cs="Arial"/>
+        </w:rPr>
+        <w:t>baby_hemangonia</w:t>
+      </w:r>
+      <w:r>
+        <w:rPr>
+          <w:rFonts w:ascii="Arial" w:hAnsi="Arial" w:cs="Arial"/>
+        </w:rPr>
+        <w:t>.csv</w:t>
+      </w:r>
+    </w:p>
+    <w:p>
+      <w:pPr>
+        <w:pStyle w:val="ListParagraph"/>
+        <w:numPr>
+          <w:ilvl w:val="0"/>
+          <w:numId w:val="3"/>
+        </w:numPr>
+        <w:rPr>
+          <w:rFonts w:ascii="Arial" w:hAnsi="Arial" w:cs="Arial"/>
+        </w:rPr>
+      </w:pPr>
+      <w:r>
+        <w:rPr>
+          <w:rFonts w:ascii="Arial" w:hAnsi="Arial" w:cs="Arial"/>
+        </w:rPr>
+        <w:t>baby_nevus</w:t>
+      </w:r>
+      <w:r>
+        <w:rPr>
+          <w:rFonts w:ascii="Arial" w:hAnsi="Arial" w:cs="Arial"/>
+        </w:rPr>
+        <w:t>.csv</w:t>
+      </w:r>
+    </w:p>
+    <w:p>
+      <w:pPr>
+        <w:pStyle w:val="ListParagraph"/>
+        <w:numPr>
+          <w:ilvl w:val="0"/>
+          <w:numId w:val="3"/>
+        </w:numPr>
+        <w:rPr>
+          <w:rFonts w:ascii="Arial" w:hAnsi="Arial" w:cs="Arial"/>
+        </w:rPr>
+      </w:pPr>
+      <w:r>
+        <w:rPr>
+          <w:rFonts w:ascii="Arial" w:hAnsi="Arial" w:cs="Arial"/>
+        </w:rPr>
+        <w:t>baby_obesity</w:t>
+      </w:r>
+      <w:r>
+        <w:rPr>
+          <w:rFonts w:ascii="Arial" w:hAnsi="Arial" w:cs="Arial"/>
+        </w:rPr>
+        <w:t>.csv</w:t>
+      </w:r>
+    </w:p>
+    <w:p>
+      <w:pPr>
+        <w:pStyle w:val="ListParagraph"/>
+        <w:numPr>
+          <w:ilvl w:val="0"/>
+          <w:numId w:val="3"/>
+        </w:numPr>
+        <w:rPr>
+          <w:rFonts w:ascii="Arial" w:hAnsi="Arial" w:cs="Arial"/>
+        </w:rPr>
+      </w:pPr>
+      <w:r>
+        <w:rPr>
+          <w:rFonts w:ascii="Arial" w:hAnsi="Arial" w:cs="Arial"/>
+        </w:rPr>
+        <w:t>baby_sebor</w:t>
+      </w:r>
+      <w:r>
+        <w:rPr>
+          <w:rFonts w:ascii="Arial" w:hAnsi="Arial" w:cs="Arial"/>
+        </w:rPr>
+        <w:t>.csv</w:t>
+      </w:r>
+    </w:p>
+    <w:p>
+      <w:pPr>
+        <w:pStyle w:val="ListParagraph"/>
+        <w:numPr>
+          <w:ilvl w:val="0"/>
+          <w:numId w:val="3"/>
+        </w:numPr>
+        <w:rPr>
+          <w:rFonts w:ascii="Arial" w:hAnsi="Arial" w:cs="Arial"/>
+        </w:rPr>
+      </w:pPr>
+      <w:r>
+        <w:rPr>
+          <w:rFonts w:ascii="Arial" w:hAnsi="Arial" w:cs="Arial"/>
+        </w:rPr>
+        <w:t>baby_toxicum</w:t>
+      </w:r>
+      <w:r>
+        <w:rPr>
+          <w:rFonts w:ascii="Arial" w:hAnsi="Arial" w:cs="Arial"/>
+        </w:rPr>
+        <w:t>.csv</w:t>
+      </w:r>
+    </w:p>
+    <w:p>
+      <w:pPr>
+        <w:pStyle w:val="ListParagraph"/>
+        <w:numPr>
+          <w:ilvl w:val="0"/>
+          <w:numId w:val="3"/>
+        </w:numPr>
+        <w:rPr>
+          <w:rFonts w:ascii="Arial" w:hAnsi="Arial" w:cs="Arial"/>
+        </w:rPr>
+      </w:pPr>
+      <w:r>
+        <w:rPr>
+          <w:rFonts w:ascii="Arial" w:hAnsi="Arial" w:cs="Arial"/>
+        </w:rPr>
+        <w:lastRenderedPageBreak/>
+        <w:t>neonatal_defects_release</w:t>
+      </w:r>
+      <w:r>
+        <w:rPr>
+          <w:rFonts w:ascii="Arial" w:hAnsi="Arial" w:cs="Arial"/>
+        </w:rPr>
+        <w:t>.csv</w:t>
+      </w:r>
+    </w:p>
+    <w:p>
+      <w:pPr>
+        <w:pStyle w:val="ListParagraph"/>
+        <w:numPr>
+          <w:ilvl w:val="0"/>
+          <w:numId w:val="3"/>
+        </w:numPr>
+        <w:rPr>
+          <w:rFonts w:ascii="Arial" w:hAnsi="Arial" w:cs="Arial"/>
+        </w:rPr>
+      </w:pPr>
     </w:p>
     <w:p/>
     <w:sectPr>

</xml_diff>

<commit_message>
update: jax data in progress
</commit_message>
<xml_diff>
--- a/documents/datadictionary/jax_cohort/list_of_18_cohorts_dledits.docx
+++ b/documents/datadictionary/jax_cohort/list_of_18_cohorts_dledits.docx
@@ -904,6 +904,18 @@
           <w:rFonts w:ascii="Arial" w:hAnsi="Arial" w:cs="Arial"/>
         </w:rPr>
       </w:pPr>
+      <w:r>
+        <w:rPr>
+          <w:rFonts w:ascii="Arial" w:hAnsi="Arial" w:cs="Arial"/>
+        </w:rPr>
+        <w:t>baby_zipcode_at_delivery.csv</w:t>
+      </w:r>
+      <w:r>
+        <w:rPr>
+          <w:rFonts w:ascii="Arial" w:hAnsi="Arial" w:cs="Arial"/>
+        </w:rPr>
+        <w:t xml:space="preserve"> (requested, 06/2025)</w:t>
+      </w:r>
     </w:p>
     <w:p/>
     <w:sectPr>

</xml_diff>